<commit_message>
Fixed bugs in Ex 1 and 2 (calls should be jump, jump condition wrong in Ex.2) Thanks P.!
</commit_message>
<xml_diff>
--- a/Class Worksheet - Difficult.docx
+++ b/Class Worksheet - Difficult.docx
@@ -31,8 +31,6 @@
                 <w:szCs w:val="22"/>
               </w:rPr>
             </w:pPr>
-            <w:bookmarkStart w:id="0" w:name="_GoBack"/>
-            <w:bookmarkEnd w:id="0"/>
             <w:r>
               <w:rPr>
                 <w:rFonts w:ascii="Consolas" w:eastAsia="Consolas" w:hAnsi="Consolas" w:cs="Consolas"/>
@@ -322,6 +320,7 @@
                 <w:szCs w:val="28"/>
               </w:rPr>
             </w:pPr>
+            <w:proofErr w:type="spellStart"/>
             <w:r>
               <w:rPr>
                 <w:sz w:val="28"/>
@@ -329,6 +328,7 @@
               </w:rPr>
               <w:t>Addr</w:t>
             </w:r>
+            <w:proofErr w:type="spellEnd"/>
           </w:p>
         </w:tc>
         <w:tc>
@@ -7283,7 +7283,7 @@
         <w:tc>
           <w:tcPr>
             <w:tcW w:w="253" w:type="dxa"/>
-            <w:shd w:val="clear" w:color="auto" w:fill="000000" w:themeFill="text1"/>
+            <w:shd w:val="clear" w:color="auto" w:fill="auto"/>
           </w:tcPr>
           <w:p/>
         </w:tc>
@@ -7344,6 +7344,7 @@
         <w:tc>
           <w:tcPr>
             <w:tcW w:w="253" w:type="dxa"/>
+            <w:shd w:val="clear" w:color="auto" w:fill="000000" w:themeFill="text1"/>
           </w:tcPr>
           <w:p/>
         </w:tc>
@@ -9178,6 +9179,7 @@
         <w:tc>
           <w:tcPr>
             <w:tcW w:w="261" w:type="dxa"/>
+            <w:shd w:val="clear" w:color="auto" w:fill="000000" w:themeFill="text1"/>
           </w:tcPr>
           <w:p/>
         </w:tc>
@@ -10076,7 +10078,7 @@
         <w:tc>
           <w:tcPr>
             <w:tcW w:w="257" w:type="dxa"/>
-            <w:shd w:val="clear" w:color="auto" w:fill="000000" w:themeFill="text1"/>
+            <w:shd w:val="clear" w:color="auto" w:fill="auto"/>
           </w:tcPr>
           <w:p>
             <w:pPr>
@@ -10366,6 +10368,8 @@
       <w:r>
         <w:br w:type="page"/>
       </w:r>
+      <w:bookmarkStart w:id="0" w:name="_GoBack"/>
+      <w:bookmarkEnd w:id="0"/>
     </w:p>
     <w:p>
       <w:pPr>
@@ -10674,6 +10678,7 @@
                 <w:szCs w:val="28"/>
               </w:rPr>
             </w:pPr>
+            <w:proofErr w:type="spellStart"/>
             <w:r>
               <w:rPr>
                 <w:sz w:val="28"/>
@@ -10681,6 +10686,7 @@
               </w:rPr>
               <w:t>Addr</w:t>
             </w:r>
+            <w:proofErr w:type="spellEnd"/>
           </w:p>
         </w:tc>
         <w:tc>

</xml_diff>